<commit_message>
Updated metal lathe SOP.
</commit_message>
<xml_diff>
--- a/assets/sops/MetalLathe/SOP_MetalLathe.docx
+++ b/assets/sops/MetalLathe/SOP_MetalLathe.docx
@@ -69,7 +69,7 @@
             <w:tcMar/>
             <w:vAlign w:val="center"/>
           </w:tcPr>
-          <w:p wp14:textId="7127D87B">
+          <w:p wp14:textId="6B2977A3">
             <w:pPr>
               <w:spacing w:after="58"/>
               <w:rPr>
@@ -84,7 +84,7 @@
                 <w:sz w:val="18"/>
                 <w:szCs w:val="18"/>
               </w:rPr>
-              <w:t xml:space="preserve">Author </w:t>
+              <w:t>Author</w:t>
             </w:r>
             <w:r>
               <w:rPr>
@@ -92,7 +92,7 @@
                 <w:sz w:val="18"/>
                 <w:szCs w:val="18"/>
               </w:rPr>
-              <w:t>Name: Kevin Arne    Title: Prototyping Labs Supervisor                                                           Date</w:t>
+              <w:t>: Kevin Arne              Title: Prototyping Labs Supervisor                                                                                     Date</w:t>
             </w:r>
             <w:r>
               <w:rPr>
@@ -309,7 +309,7 @@
             <w:tcMar/>
             <w:vAlign w:val="center"/>
           </w:tcPr>
-          <w:p wp14:textId="77777777">
+          <w:p wp14:textId="1C1D63AC">
             <w:pPr>
               <w:pStyle w:val="Header"/>
               <w:tabs>
@@ -322,28 +322,24 @@
               <w:rPr>
                 <w:rFonts w:ascii="Times New Roman" w:hAnsi="Times New Roman"/>
                 <w:sz w:val="20"/>
+                <w:szCs w:val="20"/>
               </w:rPr>
             </w:pPr>
             <w:r>
               <w:rPr>
                 <w:rFonts w:ascii="Times New Roman" w:hAnsi="Times New Roman"/>
                 <w:sz w:val="20"/>
-              </w:rPr>
-              <w:t>Wood or Metal L</w:t>
-            </w:r>
-            <w:r>
-              <w:rPr>
-                <w:rFonts w:ascii="Times New Roman" w:hAnsi="Times New Roman"/>
-                <w:sz w:val="20"/>
+                <w:szCs w:val="20"/>
+              </w:rPr>
+              <w:t>Wood or metal l</w:t>
+            </w:r>
+            <w:r>
+              <w:rPr>
+                <w:rFonts w:ascii="Times New Roman" w:hAnsi="Times New Roman"/>
+                <w:sz w:val="20"/>
+                <w:szCs w:val="20"/>
               </w:rPr>
               <w:t>athe</w:t>
-            </w:r>
-            <w:r>
-              <w:rPr>
-                <w:rFonts w:ascii="Times New Roman" w:hAnsi="Times New Roman"/>
-                <w:sz w:val="20"/>
-              </w:rPr>
-              <w:t>.</w:t>
             </w:r>
           </w:p>
         </w:tc>

</xml_diff>